<commit_message>
Inserindo artefato 1 para a correção da AC5
Remodelagem do escopo no paragrafo que descreve a solicitação do cliente.
</commit_message>
<xml_diff>
--- a/01- Declaração do Escopo.docx
+++ b/01- Declaração do Escopo.docx
@@ -209,17 +209,7 @@
           <w:szCs w:val="24"/>
           <w:lang w:eastAsia="pt-BR"/>
         </w:rPr>
-        <w:t>o prestado</w:t>
-      </w:r>
-      <w:r>
-        <w:rPr>
-          <w:rFonts w:ascii="Arial" w:eastAsia="Times New Roman" w:hAnsi="Arial" w:cs="Arial"/>
-          <w:color w:val="000000"/>
-          <w:sz w:val="24"/>
-          <w:szCs w:val="24"/>
-          <w:lang w:eastAsia="pt-BR"/>
-        </w:rPr>
-        <w:t>.</w:t>
+        <w:t>o prestado.</w:t>
       </w:r>
     </w:p>
     <w:p>
@@ -686,235 +676,70 @@
         <w:spacing w:after="0" w:line="240" w:lineRule="auto"/>
         <w:jc w:val="both"/>
         <w:rPr>
+          <w:rFonts w:ascii="Arial" w:eastAsia="Times New Roman" w:hAnsi="Arial" w:cs="Arial"/>
+          <w:color w:val="000000"/>
+          <w:sz w:val="24"/>
+          <w:szCs w:val="24"/>
+          <w:lang w:eastAsia="pt-BR"/>
+        </w:rPr>
+      </w:pPr>
+    </w:p>
+    <w:p>
+      <w:pPr>
+        <w:spacing w:after="0" w:line="240" w:lineRule="auto"/>
+        <w:jc w:val="both"/>
+        <w:rPr>
+          <w:rFonts w:ascii="Arial" w:eastAsia="Times New Roman" w:hAnsi="Arial" w:cs="Arial"/>
+          <w:color w:val="000000"/>
+          <w:sz w:val="24"/>
+          <w:szCs w:val="24"/>
+          <w:lang w:eastAsia="pt-BR"/>
+        </w:rPr>
+      </w:pPr>
+      <w:r>
+        <w:rPr>
+          <w:rFonts w:ascii="Arial" w:eastAsia="Times New Roman" w:hAnsi="Arial" w:cs="Arial"/>
+          <w:color w:val="000000"/>
+          <w:sz w:val="24"/>
+          <w:szCs w:val="24"/>
+          <w:lang w:eastAsia="pt-BR"/>
+        </w:rPr>
+        <w:t xml:space="preserve">Para João Marcos é importante que a maioria das solicitações sejam atendidas, e para isso ele deseja que seja organizada </w:t>
+      </w:r>
+      <w:r>
+        <w:rPr>
+          <w:rFonts w:ascii="Arial" w:eastAsia="Times New Roman" w:hAnsi="Arial" w:cs="Arial"/>
+          <w:color w:val="000000"/>
+          <w:sz w:val="24"/>
+          <w:szCs w:val="24"/>
+          <w:lang w:eastAsia="pt-BR"/>
+        </w:rPr>
+        <w:t>as informações da sua área pública do site,</w:t>
+      </w:r>
+      <w:r>
+        <w:rPr>
+          <w:rFonts w:ascii="Arial" w:eastAsia="Times New Roman" w:hAnsi="Arial" w:cs="Arial"/>
+          <w:color w:val="000000"/>
+          <w:sz w:val="24"/>
+          <w:szCs w:val="24"/>
+          <w:lang w:eastAsia="pt-BR"/>
+        </w:rPr>
+        <w:t xml:space="preserve"> que demonstra seu portfólio de serviços, os depoimentos dos clientes, e ter também um campo no site para o envio de mensagens que solicita uma visita ao cliente.</w:t>
+      </w:r>
+    </w:p>
+    <w:p>
+      <w:pPr>
+        <w:spacing w:after="0" w:line="240" w:lineRule="auto"/>
+        <w:rPr>
           <w:rFonts w:ascii="Times New Roman" w:eastAsia="Times New Roman" w:hAnsi="Times New Roman" w:cs="Times New Roman"/>
           <w:sz w:val="24"/>
           <w:szCs w:val="24"/>
-          <w:lang w:eastAsia="pt-BR"/>
-        </w:rPr>
-      </w:pPr>
-      <w:r>
-        <w:rPr>
-          <w:rFonts w:ascii="Arial" w:eastAsia="Times New Roman" w:hAnsi="Arial" w:cs="Arial"/>
-          <w:color w:val="000000"/>
-          <w:sz w:val="24"/>
-          <w:szCs w:val="24"/>
-          <w:lang w:eastAsia="pt-BR"/>
-        </w:rPr>
-        <w:t> </w:t>
-      </w:r>
-    </w:p>
-    <w:p>
-      <w:pPr>
-        <w:spacing w:after="0" w:line="240" w:lineRule="auto"/>
-        <w:jc w:val="both"/>
-        <w:rPr>
-          <w:rFonts w:ascii="Times New Roman" w:eastAsia="Times New Roman" w:hAnsi="Times New Roman" w:cs="Times New Roman"/>
-          <w:sz w:val="24"/>
-          <w:szCs w:val="24"/>
-          <w:lang w:eastAsia="pt-BR"/>
-        </w:rPr>
-      </w:pPr>
-      <w:r>
-        <w:rPr>
-          <w:rFonts w:ascii="Arial" w:eastAsia="Times New Roman" w:hAnsi="Arial" w:cs="Arial"/>
-          <w:color w:val="000000"/>
-          <w:sz w:val="24"/>
-          <w:szCs w:val="24"/>
-          <w:lang w:eastAsia="pt-BR"/>
-        </w:rPr>
-        <w:t xml:space="preserve">O solicitante deseja que os problemas acima sejam </w:t>
-      </w:r>
-      <w:r>
-        <w:rPr>
-          <w:rFonts w:ascii="Arial" w:eastAsia="Times New Roman" w:hAnsi="Arial" w:cs="Arial"/>
-          <w:color w:val="000000"/>
-          <w:sz w:val="24"/>
-          <w:szCs w:val="24"/>
-          <w:lang w:eastAsia="pt-BR"/>
-        </w:rPr>
-        <w:t>solucionados</w:t>
-      </w:r>
-      <w:r>
-        <w:rPr>
-          <w:rFonts w:ascii="Arial" w:eastAsia="Times New Roman" w:hAnsi="Arial" w:cs="Arial"/>
-          <w:color w:val="000000"/>
-          <w:sz w:val="24"/>
-          <w:szCs w:val="24"/>
-          <w:lang w:eastAsia="pt-BR"/>
-        </w:rPr>
-        <w:t>, sugere</w:t>
-      </w:r>
-      <w:r>
-        <w:rPr>
-          <w:rFonts w:ascii="Arial" w:eastAsia="Times New Roman" w:hAnsi="Arial" w:cs="Arial"/>
-          <w:color w:val="000000"/>
-          <w:sz w:val="24"/>
-          <w:szCs w:val="24"/>
-          <w:lang w:eastAsia="pt-BR"/>
-        </w:rPr>
-        <w:t xml:space="preserve"> que </w:t>
-      </w:r>
-      <w:r>
-        <w:rPr>
-          <w:rFonts w:ascii="Arial" w:eastAsia="Times New Roman" w:hAnsi="Arial" w:cs="Arial"/>
-          <w:color w:val="000000"/>
-          <w:sz w:val="24"/>
-          <w:szCs w:val="24"/>
-          <w:lang w:eastAsia="pt-BR"/>
-        </w:rPr>
-        <w:t xml:space="preserve">  </w:t>
-      </w:r>
-      <w:r>
-        <w:rPr>
-          <w:rFonts w:ascii="Arial" w:eastAsia="Times New Roman" w:hAnsi="Arial" w:cs="Arial"/>
-          <w:color w:val="000000"/>
-          <w:sz w:val="24"/>
-          <w:szCs w:val="24"/>
-          <w:lang w:eastAsia="pt-BR"/>
-        </w:rPr>
-        <w:t>como</w:t>
-      </w:r>
-      <w:r>
-        <w:rPr>
-          <w:rFonts w:ascii="Arial" w:eastAsia="Times New Roman" w:hAnsi="Arial" w:cs="Arial"/>
-          <w:color w:val="000000"/>
-          <w:sz w:val="24"/>
-          <w:szCs w:val="24"/>
-          <w:lang w:eastAsia="pt-BR"/>
-        </w:rPr>
-        <w:t xml:space="preserve"> parte desse processo a</w:t>
-      </w:r>
-      <w:r>
-        <w:rPr>
-          <w:rFonts w:ascii="Arial" w:eastAsia="Times New Roman" w:hAnsi="Arial" w:cs="Arial"/>
-          <w:color w:val="000000"/>
-          <w:sz w:val="24"/>
-          <w:szCs w:val="24"/>
-          <w:lang w:eastAsia="pt-BR"/>
-        </w:rPr>
-        <w:t xml:space="preserve"> organização </w:t>
-      </w:r>
-      <w:r>
-        <w:rPr>
-          <w:rFonts w:ascii="Arial" w:eastAsia="Times New Roman" w:hAnsi="Arial" w:cs="Arial"/>
-          <w:color w:val="000000"/>
-          <w:sz w:val="24"/>
-          <w:szCs w:val="24"/>
-          <w:lang w:eastAsia="pt-BR"/>
-        </w:rPr>
-        <w:t xml:space="preserve">das informações tanto em </w:t>
-      </w:r>
-      <w:r>
-        <w:rPr>
-          <w:rFonts w:ascii="Arial" w:eastAsia="Times New Roman" w:hAnsi="Arial" w:cs="Arial"/>
-          <w:color w:val="000000"/>
-          <w:sz w:val="24"/>
-          <w:szCs w:val="24"/>
-          <w:lang w:eastAsia="pt-BR"/>
-        </w:rPr>
-        <w:t>área pública para demonstração de portfól</w:t>
-      </w:r>
-      <w:r>
-        <w:rPr>
-          <w:rFonts w:ascii="Arial" w:eastAsia="Times New Roman" w:hAnsi="Arial" w:cs="Arial"/>
-          <w:color w:val="000000"/>
-          <w:sz w:val="24"/>
-          <w:szCs w:val="24"/>
-          <w:lang w:eastAsia="pt-BR"/>
-        </w:rPr>
-        <w:t>io </w:t>
-      </w:r>
-      <w:r>
-        <w:rPr>
-          <w:rFonts w:ascii="Arial" w:eastAsia="Times New Roman" w:hAnsi="Arial" w:cs="Arial"/>
-          <w:color w:val="000000"/>
-          <w:sz w:val="24"/>
-          <w:szCs w:val="24"/>
-          <w:lang w:eastAsia="pt-BR"/>
-        </w:rPr>
-        <w:t>completo dos servi</w:t>
-      </w:r>
-      <w:r>
-        <w:rPr>
-          <w:rFonts w:ascii="Arial" w:eastAsia="Times New Roman" w:hAnsi="Arial" w:cs="Arial"/>
-          <w:color w:val="000000"/>
-          <w:sz w:val="24"/>
-          <w:szCs w:val="24"/>
-          <w:lang w:eastAsia="pt-BR"/>
-        </w:rPr>
-        <w:t>ços prestados,</w:t>
-      </w:r>
-      <w:r>
-        <w:rPr>
-          <w:rFonts w:ascii="Arial" w:eastAsia="Times New Roman" w:hAnsi="Arial" w:cs="Arial"/>
-          <w:color w:val="000000"/>
-          <w:sz w:val="24"/>
-          <w:szCs w:val="24"/>
-          <w:lang w:eastAsia="pt-BR"/>
-        </w:rPr>
-        <w:t xml:space="preserve"> depoimento dos clientes</w:t>
-      </w:r>
-      <w:r>
-        <w:rPr>
-          <w:rFonts w:ascii="Arial" w:eastAsia="Times New Roman" w:hAnsi="Arial" w:cs="Arial"/>
-          <w:color w:val="000000"/>
-          <w:sz w:val="24"/>
-          <w:szCs w:val="24"/>
-          <w:lang w:eastAsia="pt-BR"/>
-        </w:rPr>
-        <w:t>,</w:t>
-      </w:r>
-      <w:r>
-        <w:rPr>
-          <w:rFonts w:ascii="Arial" w:eastAsia="Times New Roman" w:hAnsi="Arial" w:cs="Arial"/>
-          <w:color w:val="000000"/>
-          <w:sz w:val="24"/>
-          <w:szCs w:val="24"/>
-          <w:lang w:eastAsia="pt-BR"/>
-        </w:rPr>
-        <w:t xml:space="preserve"> além de um campo no site para o envio de</w:t>
-      </w:r>
-      <w:r>
-        <w:rPr>
-          <w:rFonts w:ascii="Arial" w:eastAsia="Times New Roman" w:hAnsi="Arial" w:cs="Arial"/>
-          <w:color w:val="000000"/>
-          <w:sz w:val="24"/>
-          <w:szCs w:val="24"/>
-          <w:lang w:eastAsia="pt-BR"/>
-        </w:rPr>
-        <w:t xml:space="preserve"> mensagem</w:t>
-      </w:r>
-      <w:r>
-        <w:rPr>
-          <w:rFonts w:ascii="Arial" w:eastAsia="Times New Roman" w:hAnsi="Arial" w:cs="Arial"/>
-          <w:color w:val="000000"/>
-          <w:sz w:val="24"/>
-          <w:szCs w:val="24"/>
-          <w:lang w:eastAsia="pt-BR"/>
-        </w:rPr>
-        <w:t xml:space="preserve"> para pedido de visita</w:t>
-      </w:r>
-      <w:r>
-        <w:rPr>
-          <w:rFonts w:ascii="Arial" w:eastAsia="Times New Roman" w:hAnsi="Arial" w:cs="Arial"/>
-          <w:color w:val="000000"/>
-          <w:sz w:val="24"/>
-          <w:szCs w:val="24"/>
-          <w:lang w:eastAsia="pt-BR"/>
-        </w:rPr>
-        <w:t>.</w:t>
-      </w:r>
-    </w:p>
-    <w:p>
-      <w:pPr>
-        <w:spacing w:after="0" w:line="240" w:lineRule="auto"/>
-        <w:rPr>
-          <w:rFonts w:ascii="Times New Roman" w:eastAsia="Times New Roman" w:hAnsi="Times New Roman" w:cs="Times New Roman"/>
-          <w:sz w:val="24"/>
-          <w:szCs w:val="24"/>
-          <w:lang w:eastAsia="pt-BR"/>
-        </w:rPr>
-      </w:pPr>
+          <w:u w:val="single"/>
+          <w:lang w:eastAsia="pt-BR"/>
+        </w:rPr>
+      </w:pPr>
+      <w:bookmarkStart w:id="0" w:name="_GoBack"/>
+      <w:bookmarkEnd w:id="0"/>
     </w:p>
     <w:p>
       <w:pPr>
@@ -1216,12 +1041,23 @@
           <w:szCs w:val="24"/>
           <w:lang w:eastAsia="pt-BR"/>
         </w:rPr>
-        <w:t xml:space="preserve"> e que era uma falha no trabalho do dia a dia </w:t>
-      </w:r>
-    </w:p>
-    <w:p>
-      <w:pPr>
-        <w:spacing w:after="0" w:line="240" w:lineRule="auto"/>
+        <w:t xml:space="preserve"> e que era uma fal</w:t>
+      </w:r>
+      <w:r>
+        <w:rPr>
+          <w:rFonts w:ascii="Arial" w:eastAsia="Times New Roman" w:hAnsi="Arial" w:cs="Arial"/>
+          <w:color w:val="000000"/>
+          <w:sz w:val="24"/>
+          <w:szCs w:val="24"/>
+          <w:lang w:eastAsia="pt-BR"/>
+        </w:rPr>
+        <w:t>ha no trabalho do dia a dia.</w:t>
+      </w:r>
+    </w:p>
+    <w:p>
+      <w:pPr>
+        <w:spacing w:after="0" w:line="240" w:lineRule="auto"/>
+        <w:jc w:val="both"/>
         <w:rPr>
           <w:rFonts w:ascii="Times New Roman" w:eastAsia="Times New Roman" w:hAnsi="Times New Roman" w:cs="Times New Roman"/>
           <w:sz w:val="24"/>
@@ -1259,19 +1095,7 @@
           <w:szCs w:val="24"/>
           <w:lang w:eastAsia="pt-BR"/>
         </w:rPr>
-        <w:t xml:space="preserve"> ordens de serviço para que possam ser visualizadas com base em seus status, dia, mês, ano em que ocorreu ou ocorrerá o serviço, </w:t>
-      </w:r>
-      <w:bookmarkStart w:id="0" w:name="_GoBack"/>
-      <w:bookmarkEnd w:id="0"/>
-      <w:r>
-        <w:rPr>
-          <w:rFonts w:ascii="Arial" w:eastAsia="Times New Roman" w:hAnsi="Arial" w:cs="Arial"/>
-          <w:color w:val="000000"/>
-          <w:sz w:val="24"/>
-          <w:szCs w:val="24"/>
-          <w:lang w:eastAsia="pt-BR"/>
-        </w:rPr>
-        <w:t>fazendo o trabalho mais dinâmico e rápido.</w:t>
+        <w:t xml:space="preserve"> ordens de serviço para que possam ser visualizadas com base em seus status, dia, mês, ano em que ocorreu ou ocorrerá o serviço, fazendo o trabalho mais dinâmico e rápido.</w:t>
       </w:r>
     </w:p>
     <w:p>

</xml_diff>